<commit_message>
Actividades 12 de noviembre
</commit_message>
<xml_diff>
--- a/documentacion/Actividades - Equipo 2 (Act).docx
+++ b/documentacion/Actividades - Equipo 2 (Act).docx
@@ -1,6 +1,6 @@
 
 <file path=word/document.xml><?xml version="1.0" encoding="utf-8"?>
-<w:document xmlns:wpc="http://schemas.microsoft.com/office/word/2010/wordprocessingCanvas" xmlns:cx="http://schemas.microsoft.com/office/drawing/2014/chartex" xmlns:mc="http://schemas.openxmlformats.org/markup-compatibility/2006" xmlns:o="urn:schemas-microsoft-com:office:office" xmlns:r="http://schemas.openxmlformats.org/officeDocument/2006/relationships" xmlns:m="http://schemas.openxmlformats.org/officeDocument/2006/math" xmlns:v="urn:schemas-microsoft-com:vml" xmlns:wp14="http://schemas.microsoft.com/office/word/2010/wordprocessingDrawing" xmlns:wp="http://schemas.openxmlformats.org/drawingml/2006/wordprocessingDrawing" xmlns:w10="urn:schemas-microsoft-com:office:word" xmlns:w="http://schemas.openxmlformats.org/wordprocessingml/2006/main" xmlns:w14="http://schemas.microsoft.com/office/word/2010/wordml" xmlns:w15="http://schemas.microsoft.com/office/word/2012/wordml" xmlns:w16se="http://schemas.microsoft.com/office/word/2015/wordml/symex" xmlns:wpg="http://schemas.microsoft.com/office/word/2010/wordprocessingGroup" xmlns:wpi="http://schemas.microsoft.com/office/word/2010/wordprocessingInk" xmlns:wne="http://schemas.microsoft.com/office/word/2006/wordml" xmlns:wps="http://schemas.microsoft.com/office/word/2010/wordprocessingShape" mc:Ignorable="w14 w15 w16se wp14">
+<w:document xmlns:wpc="http://schemas.microsoft.com/office/word/2010/wordprocessingCanvas" xmlns:cx="http://schemas.microsoft.com/office/drawing/2014/chartex" xmlns:cx1="http://schemas.microsoft.com/office/drawing/2015/9/8/chartex" xmlns:mc="http://schemas.openxmlformats.org/markup-compatibility/2006" xmlns:o="urn:schemas-microsoft-com:office:office" xmlns:r="http://schemas.openxmlformats.org/officeDocument/2006/relationships" xmlns:m="http://schemas.openxmlformats.org/officeDocument/2006/math" xmlns:v="urn:schemas-microsoft-com:vml" xmlns:wp14="http://schemas.microsoft.com/office/word/2010/wordprocessingDrawing" xmlns:wp="http://schemas.openxmlformats.org/drawingml/2006/wordprocessingDrawing" xmlns:w10="urn:schemas-microsoft-com:office:word" xmlns:w="http://schemas.openxmlformats.org/wordprocessingml/2006/main" xmlns:w14="http://schemas.microsoft.com/office/word/2010/wordml" xmlns:w15="http://schemas.microsoft.com/office/word/2012/wordml" xmlns:w16se="http://schemas.microsoft.com/office/word/2015/wordml/symex" xmlns:wpg="http://schemas.microsoft.com/office/word/2010/wordprocessingGroup" xmlns:wpi="http://schemas.microsoft.com/office/word/2010/wordprocessingInk" xmlns:wne="http://schemas.microsoft.com/office/word/2006/wordml" xmlns:wps="http://schemas.microsoft.com/office/word/2010/wordprocessingShape" mc:Ignorable="w14 w15 w16se wp14">
   <w:body>
     <w:tbl>
       <w:tblPr>
@@ -2706,32 +2706,22 @@
                 <w:sz w:val="24"/>
               </w:rPr>
               <w:lastRenderedPageBreak/>
-              <w:t>Nombre de usuari</w:t>
-            </w:r>
-            <w:bookmarkStart w:id="0" w:name="_GoBack"/>
-            <w:bookmarkEnd w:id="0"/>
-            <w:r>
-              <w:rPr>
-                <w:rFonts w:ascii="Arial" w:hAnsi="Arial" w:cs="Arial"/>
-                <w:b/>
-                <w:sz w:val="24"/>
-              </w:rPr>
-              <w:t>o</w:t>
-            </w:r>
-          </w:p>
-          <w:p>
-            <w:pPr>
-              <w:rPr>
-                <w:rFonts w:ascii="Arial" w:hAnsi="Arial" w:cs="Arial"/>
-                <w:sz w:val="24"/>
-              </w:rPr>
-            </w:pPr>
-            <w:r>
-              <w:rPr>
-                <w:rFonts w:ascii="Arial" w:hAnsi="Arial" w:cs="Arial"/>
-                <w:sz w:val="24"/>
-              </w:rPr>
-              <w:t>Alexis</w:t>
+              <w:t>Nombre de usuario</w:t>
+            </w:r>
+          </w:p>
+          <w:p>
+            <w:pPr>
+              <w:rPr>
+                <w:rFonts w:ascii="Arial" w:hAnsi="Arial" w:cs="Arial"/>
+                <w:sz w:val="24"/>
+              </w:rPr>
+            </w:pPr>
+            <w:r>
+              <w:rPr>
+                <w:rFonts w:ascii="Arial" w:hAnsi="Arial" w:cs="Arial"/>
+                <w:sz w:val="24"/>
+              </w:rPr>
+              <w:t>Edgar Alexis Prado Montoya</w:t>
             </w:r>
           </w:p>
         </w:tc>
@@ -2762,9 +2752,17 @@
             <w:pPr>
               <w:rPr>
                 <w:rFonts w:ascii="Arial" w:hAnsi="Arial" w:cs="Arial"/>
-                <w:sz w:val="24"/>
-              </w:rPr>
-            </w:pPr>
+                <w:b/>
+                <w:sz w:val="24"/>
+              </w:rPr>
+            </w:pPr>
+            <w:r>
+              <w:rPr>
+                <w:rFonts w:ascii="Arial" w:hAnsi="Arial" w:cs="Arial"/>
+                <w:sz w:val="24"/>
+              </w:rPr>
+              <w:t xml:space="preserve"> Se realizó un nuevo diseño de la interfaz de compras realizadas  </w:t>
+            </w:r>
           </w:p>
         </w:tc>
       </w:tr>
@@ -2797,6 +2795,13 @@
                 <w:sz w:val="24"/>
               </w:rPr>
             </w:pPr>
+            <w:r>
+              <w:rPr>
+                <w:rFonts w:ascii="Arial" w:hAnsi="Arial" w:cs="Arial"/>
+                <w:sz w:val="24"/>
+              </w:rPr>
+              <w:t>Se modificó el diseño de compras realizadas para una mejor vista al usuario.</w:t>
+            </w:r>
           </w:p>
         </w:tc>
       </w:tr>
@@ -2829,6 +2834,13 @@
                 <w:sz w:val="24"/>
               </w:rPr>
             </w:pPr>
+            <w:r>
+              <w:rPr>
+                <w:rFonts w:ascii="Arial" w:hAnsi="Arial" w:cs="Arial"/>
+                <w:sz w:val="24"/>
+              </w:rPr>
+              <w:t>estilo.css</w:t>
+            </w:r>
           </w:p>
         </w:tc>
       </w:tr>
@@ -2861,6 +2873,34 @@
                 <w:sz w:val="24"/>
               </w:rPr>
             </w:pPr>
+            <w:r>
+              <w:rPr>
+                <w:rFonts w:ascii="Arial" w:hAnsi="Arial" w:cs="Arial"/>
+                <w:sz w:val="24"/>
+              </w:rPr>
+              <w:t>Me</w:t>
+            </w:r>
+            <w:r>
+              <w:rPr>
+                <w:rFonts w:ascii="Arial" w:hAnsi="Arial" w:cs="Arial"/>
+                <w:sz w:val="24"/>
+              </w:rPr>
+              <w:t>jor vista de las compras realizadas</w:t>
+            </w:r>
+            <w:r>
+              <w:rPr>
+                <w:rFonts w:ascii="Arial" w:hAnsi="Arial" w:cs="Arial"/>
+                <w:sz w:val="24"/>
+              </w:rPr>
+              <w:t xml:space="preserve">, además de hacer que se vea </w:t>
+            </w:r>
+            <w:r>
+              <w:rPr>
+                <w:rFonts w:ascii="Arial" w:hAnsi="Arial" w:cs="Arial"/>
+                <w:sz w:val="24"/>
+              </w:rPr>
+              <w:t>algo similar o más bien nos basamos a la interface de mercado libre.</w:t>
+            </w:r>
           </w:p>
         </w:tc>
       </w:tr>
@@ -2873,6 +2913,8 @@
           <w:sz w:val="32"/>
         </w:rPr>
       </w:pPr>
+      <w:bookmarkStart w:id="0" w:name="_GoBack"/>
+      <w:bookmarkEnd w:id="0"/>
     </w:p>
     <w:p>
       <w:pPr>
@@ -2903,7 +2945,7 @@
 </file>
 
 <file path=word/numbering.xml><?xml version="1.0" encoding="utf-8"?>
-<w:numbering xmlns:wpc="http://schemas.microsoft.com/office/word/2010/wordprocessingCanvas" xmlns:cx="http://schemas.microsoft.com/office/drawing/2014/chartex" xmlns:mc="http://schemas.openxmlformats.org/markup-compatibility/2006" xmlns:o="urn:schemas-microsoft-com:office:office" xmlns:r="http://schemas.openxmlformats.org/officeDocument/2006/relationships" xmlns:m="http://schemas.openxmlformats.org/officeDocument/2006/math" xmlns:v="urn:schemas-microsoft-com:vml" xmlns:wp14="http://schemas.microsoft.com/office/word/2010/wordprocessingDrawing" xmlns:wp="http://schemas.openxmlformats.org/drawingml/2006/wordprocessingDrawing" xmlns:w10="urn:schemas-microsoft-com:office:word" xmlns:w="http://schemas.openxmlformats.org/wordprocessingml/2006/main" xmlns:w14="http://schemas.microsoft.com/office/word/2010/wordml" xmlns:w15="http://schemas.microsoft.com/office/word/2012/wordml" xmlns:w16se="http://schemas.microsoft.com/office/word/2015/wordml/symex" xmlns:wpg="http://schemas.microsoft.com/office/word/2010/wordprocessingGroup" xmlns:wpi="http://schemas.microsoft.com/office/word/2010/wordprocessingInk" xmlns:wne="http://schemas.microsoft.com/office/word/2006/wordml" xmlns:wps="http://schemas.microsoft.com/office/word/2010/wordprocessingShape" mc:Ignorable="w14 w15 w16se wp14">
+<w:numbering xmlns:wpc="http://schemas.microsoft.com/office/word/2010/wordprocessingCanvas" xmlns:cx="http://schemas.microsoft.com/office/drawing/2014/chartex" xmlns:cx1="http://schemas.microsoft.com/office/drawing/2015/9/8/chartex" xmlns:mc="http://schemas.openxmlformats.org/markup-compatibility/2006" xmlns:o="urn:schemas-microsoft-com:office:office" xmlns:r="http://schemas.openxmlformats.org/officeDocument/2006/relationships" xmlns:m="http://schemas.openxmlformats.org/officeDocument/2006/math" xmlns:v="urn:schemas-microsoft-com:vml" xmlns:wp14="http://schemas.microsoft.com/office/word/2010/wordprocessingDrawing" xmlns:wp="http://schemas.openxmlformats.org/drawingml/2006/wordprocessingDrawing" xmlns:w10="urn:schemas-microsoft-com:office:word" xmlns:w="http://schemas.openxmlformats.org/wordprocessingml/2006/main" xmlns:w14="http://schemas.microsoft.com/office/word/2010/wordml" xmlns:w15="http://schemas.microsoft.com/office/word/2012/wordml" xmlns:w16se="http://schemas.microsoft.com/office/word/2015/wordml/symex" xmlns:wpg="http://schemas.microsoft.com/office/word/2010/wordprocessingGroup" xmlns:wpi="http://schemas.microsoft.com/office/word/2010/wordprocessingInk" xmlns:wne="http://schemas.microsoft.com/office/word/2006/wordml" xmlns:wps="http://schemas.microsoft.com/office/word/2010/wordprocessingShape" mc:Ignorable="w14 w15 w16se wp14">
   <w:abstractNum w:abstractNumId="0" w15:restartNumberingAfterBreak="0">
     <w:nsid w:val="6A9177D1"/>
     <w:multiLevelType w:val="hybridMultilevel"/>

</xml_diff>